<commit_message>
Finished the 1.0 version
Finished the first version the program.
</commit_message>
<xml_diff>
--- a/CartaDeAcesso.docx
+++ b/CartaDeAcesso.docx
@@ -4,12 +4,11 @@
   <w:body>
     <w:p>
       <w:pPr>
-        <w:pStyle w:val="Normal1"/>
+        <w:pStyle w:val="LOnormal"/>
         <w:keepNext w:val="false"/>
         <w:keepLines w:val="false"/>
         <w:pageBreakBefore w:val="false"/>
         <w:widowControl w:val="false"/>
-        <w:pBdr/>
         <w:shd w:val="clear" w:fill="auto"/>
         <w:spacing w:lineRule="auto" w:line="240" w:before="0" w:after="0"/>
         <w:ind w:left="4506" w:right="0" w:hanging="0"/>
@@ -35,17 +34,32 @@
         </w:rPr>
       </w:pPr>
       <w:r>
-        <w:rPr/>
-      </w:r>
-    </w:p>
-    <w:p>
-      <w:pPr>
-        <w:pStyle w:val="Normal1"/>
+        <w:rPr>
+          <w:rFonts w:eastAsia="Times New Roman" w:cs="Times New Roman"/>
+          <w:b w:val="false"/>
+          <w:i w:val="false"/>
+          <w:caps w:val="false"/>
+          <w:smallCaps w:val="false"/>
+          <w:strike w:val="false"/>
+          <w:dstrike w:val="false"/>
+          <w:color w:val="000000"/>
+          <w:position w:val="0"/>
+          <w:sz w:val="20"/>
+          <w:sz w:val="20"/>
+          <w:szCs w:val="20"/>
+          <w:u w:val="none"/>
+          <w:shd w:fill="auto" w:val="clear"/>
+          <w:vertAlign w:val="baseline"/>
+        </w:rPr>
+      </w:r>
+    </w:p>
+    <w:p>
+      <w:pPr>
+        <w:pStyle w:val="LOnormal"/>
         <w:keepNext w:val="false"/>
         <w:keepLines w:val="false"/>
         <w:pageBreakBefore w:val="false"/>
         <w:widowControl w:val="false"/>
-        <w:pBdr/>
         <w:shd w:val="clear" w:fill="auto"/>
         <w:spacing w:lineRule="auto" w:line="240" w:before="0" w:after="0"/>
         <w:ind w:left="0" w:right="0" w:hanging="0"/>
@@ -92,12 +106,11 @@
     </w:p>
     <w:p>
       <w:pPr>
-        <w:pStyle w:val="Normal1"/>
+        <w:pStyle w:val="LOnormal"/>
         <w:keepNext w:val="false"/>
         <w:keepLines w:val="false"/>
         <w:pageBreakBefore w:val="false"/>
         <w:widowControl w:val="false"/>
-        <w:pBdr/>
         <w:shd w:val="clear" w:fill="auto"/>
         <w:spacing w:lineRule="auto" w:line="240" w:before="0" w:after="0"/>
         <w:ind w:left="0" w:right="0" w:hanging="0"/>
@@ -144,33 +157,22 @@
     </w:p>
     <w:p>
       <w:pPr>
-        <w:pStyle w:val="Normal1"/>
-        <w:spacing w:lineRule="auto" w:line="240" w:before="114" w:after="0"/>
-        <w:ind w:left="2192" w:right="2204" w:hanging="0"/>
+        <w:pStyle w:val="Title"/>
         <w:jc w:val="center"/>
-        <w:rPr>
-          <w:rFonts w:ascii="Arial" w:hAnsi="Arial" w:eastAsia="Arial" w:cs="Arial"/>
-          <w:b/>
-          <w:b/>
-        </w:rPr>
-      </w:pPr>
-      <w:r>
-        <w:rPr>
-          <w:rFonts w:eastAsia="Arial" w:cs="Arial" w:ascii="Arial" w:hAnsi="Arial"/>
-          <w:b/>
-          <w:u w:val="single"/>
-        </w:rPr>
-        <w:t>DADOS DO Novo USUÀRIO</w:t>
-      </w:r>
-    </w:p>
-    <w:p>
-      <w:pPr>
-        <w:pStyle w:val="Normal1"/>
+        <w:rPr/>
+      </w:pPr>
+      <w:r>
+        <w:rPr/>
+        <w:t>Carta de Acesso</w:t>
+      </w:r>
+    </w:p>
+    <w:p>
+      <w:pPr>
+        <w:pStyle w:val="LOnormal"/>
         <w:keepNext w:val="false"/>
         <w:keepLines w:val="false"/>
         <w:pageBreakBefore w:val="false"/>
         <w:widowControl w:val="false"/>
-        <w:pBdr/>
         <w:shd w:val="clear" w:fill="auto"/>
         <w:spacing w:lineRule="auto" w:line="240" w:before="0" w:after="0"/>
         <w:ind w:left="0" w:right="0" w:hanging="0"/>
@@ -217,12 +219,11 @@
     </w:p>
     <w:p>
       <w:pPr>
-        <w:pStyle w:val="Normal1"/>
+        <w:pStyle w:val="LOnormal"/>
         <w:keepNext w:val="false"/>
         <w:keepLines w:val="false"/>
         <w:pageBreakBefore w:val="false"/>
         <w:widowControl w:val="false"/>
-        <w:pBdr/>
         <w:shd w:val="clear" w:fill="auto"/>
         <w:spacing w:lineRule="auto" w:line="240" w:before="9" w:after="0"/>
         <w:ind w:left="0" w:right="0" w:hanging="0"/>
@@ -269,12 +270,11 @@
     </w:p>
     <w:p>
       <w:pPr>
-        <w:pStyle w:val="Normal1"/>
+        <w:pStyle w:val="LOnormal"/>
         <w:keepNext w:val="false"/>
         <w:keepLines w:val="false"/>
         <w:pageBreakBefore w:val="false"/>
         <w:widowControl w:val="false"/>
-        <w:pBdr/>
         <w:shd w:val="clear" w:fill="auto"/>
         <w:spacing w:lineRule="auto" w:line="240" w:before="1" w:after="0"/>
         <w:ind w:left="114" w:right="0" w:hanging="0"/>
@@ -317,17 +317,165 @@
           <w:shd w:fill="auto" w:val="clear"/>
           <w:vertAlign w:val="baseline"/>
         </w:rPr>
-        <w:t>Senhor (a): NOME COMPLETO</w:t>
-      </w:r>
-    </w:p>
-    <w:p>
-      <w:pPr>
-        <w:pStyle w:val="Normal1"/>
+        <w:t xml:space="preserve">Senhor (a): NOME COMPLETO </w:t>
+      </w:r>
+    </w:p>
+    <w:p>
+      <w:pPr>
+        <w:pStyle w:val="LOnormal"/>
+        <w:widowControl w:val="false"/>
+        <w:shd w:val="clear" w:fill="auto"/>
+        <w:spacing w:lineRule="auto" w:line="240" w:before="1" w:after="0"/>
+        <w:ind w:left="114" w:right="0" w:hanging="0"/>
+        <w:jc w:val="left"/>
+        <w:rPr>
+          <w:rFonts w:ascii="Arial" w:hAnsi="Arial" w:eastAsia="Arial" w:cs="Arial"/>
+          <w:b w:val="false"/>
+          <w:b w:val="false"/>
+          <w:i w:val="false"/>
+          <w:i w:val="false"/>
+          <w:caps w:val="false"/>
+          <w:smallCaps w:val="false"/>
+          <w:strike w:val="false"/>
+          <w:dstrike w:val="false"/>
+          <w:color w:val="000000"/>
+          <w:position w:val="0"/>
+          <w:sz w:val="22"/>
+          <w:sz w:val="22"/>
+          <w:szCs w:val="22"/>
+          <w:u w:val="none"/>
+          <w:shd w:fill="auto" w:val="clear"/>
+          <w:vertAlign w:val="baseline"/>
+        </w:rPr>
+      </w:pPr>
+      <w:r>
+        <w:rPr/>
+      </w:r>
+    </w:p>
+    <w:p>
+      <w:pPr>
+        <w:pStyle w:val="LOnormal"/>
+        <w:widowControl w:val="false"/>
+        <w:shd w:val="clear" w:fill="auto"/>
+        <w:spacing w:lineRule="auto" w:line="240" w:before="1" w:after="0"/>
+        <w:ind w:left="114" w:right="0" w:hanging="0"/>
+        <w:jc w:val="left"/>
+        <w:rPr>
+          <w:sz w:val="26"/>
+          <w:szCs w:val="26"/>
+        </w:rPr>
+      </w:pPr>
+      <w:r>
+        <w:rPr>
+          <w:sz w:val="26"/>
+          <w:szCs w:val="26"/>
+        </w:rPr>
+        <w:t xml:space="preserve">Seja bem-vindo(a) à </w:t>
+      </w:r>
+      <w:r>
+        <w:rPr>
+          <w:sz w:val="26"/>
+          <w:szCs w:val="26"/>
+        </w:rPr>
+        <w:t xml:space="preserve">nossa </w:t>
+      </w:r>
+      <w:r>
+        <w:rPr>
+          <w:sz w:val="26"/>
+          <w:szCs w:val="26"/>
+        </w:rPr>
+        <w:t>equipe ! É com grande satisfação que lhe damos as boas-vindas e agradecemos por escolher fazer parte da nossa organização.</w:t>
+      </w:r>
+    </w:p>
+    <w:p>
+      <w:pPr>
+        <w:pStyle w:val="LOnormal"/>
+        <w:widowControl w:val="false"/>
+        <w:shd w:val="clear" w:fill="auto"/>
+        <w:spacing w:lineRule="auto" w:line="240" w:before="1" w:after="0"/>
+        <w:ind w:left="114" w:right="0" w:hanging="0"/>
+        <w:jc w:val="left"/>
+        <w:rPr>
+          <w:sz w:val="26"/>
+          <w:szCs w:val="26"/>
+        </w:rPr>
+      </w:pPr>
+      <w:r>
+        <w:rPr>
+          <w:sz w:val="26"/>
+          <w:szCs w:val="26"/>
+        </w:rPr>
+      </w:r>
+    </w:p>
+    <w:p>
+      <w:pPr>
+        <w:pStyle w:val="LOnormal"/>
+        <w:widowControl w:val="false"/>
+        <w:shd w:val="clear" w:fill="auto"/>
+        <w:spacing w:lineRule="auto" w:line="240" w:before="1" w:after="0"/>
+        <w:ind w:left="114" w:right="0" w:hanging="0"/>
+        <w:jc w:val="left"/>
+        <w:rPr>
+          <w:sz w:val="26"/>
+          <w:szCs w:val="26"/>
+        </w:rPr>
+      </w:pPr>
+      <w:r>
+        <w:rPr>
+          <w:sz w:val="26"/>
+          <w:szCs w:val="26"/>
+        </w:rPr>
+        <w:t>Estamos felizes em tê-lo(a) como novo(a) membro da equipe, e temos certeza de que sua experiência e habilidades serão valiosas para o crescimento e sucesso da nossa empresa.</w:t>
+      </w:r>
+    </w:p>
+    <w:p>
+      <w:pPr>
+        <w:pStyle w:val="LOnormal"/>
+        <w:widowControl w:val="false"/>
+        <w:shd w:val="clear" w:fill="auto"/>
+        <w:spacing w:lineRule="auto" w:line="240" w:before="1" w:after="0"/>
+        <w:ind w:left="114" w:right="0" w:hanging="0"/>
+        <w:jc w:val="left"/>
+        <w:rPr>
+          <w:sz w:val="26"/>
+          <w:szCs w:val="26"/>
+        </w:rPr>
+      </w:pPr>
+      <w:r>
+        <w:rPr>
+          <w:sz w:val="26"/>
+          <w:szCs w:val="26"/>
+        </w:rPr>
+      </w:r>
+    </w:p>
+    <w:p>
+      <w:pPr>
+        <w:pStyle w:val="LOnormal"/>
+        <w:widowControl w:val="false"/>
+        <w:shd w:val="clear" w:fill="auto"/>
+        <w:spacing w:lineRule="auto" w:line="240" w:before="1" w:after="0"/>
+        <w:ind w:left="114" w:right="0" w:hanging="0"/>
+        <w:jc w:val="left"/>
+        <w:rPr>
+          <w:sz w:val="26"/>
+          <w:szCs w:val="26"/>
+        </w:rPr>
+      </w:pPr>
+      <w:r>
+        <w:rPr>
+          <w:sz w:val="26"/>
+          <w:szCs w:val="26"/>
+        </w:rPr>
+        <w:t>Aqui estão as informações necessárias para acessar nossos sistemas:</w:t>
+      </w:r>
+    </w:p>
+    <w:p>
+      <w:pPr>
+        <w:pStyle w:val="LOnormal"/>
         <w:keepNext w:val="false"/>
         <w:keepLines w:val="false"/>
         <w:pageBreakBefore w:val="false"/>
         <w:widowControl w:val="false"/>
-        <w:pBdr/>
         <w:shd w:val="clear" w:fill="auto"/>
         <w:spacing w:lineRule="auto" w:line="240" w:before="8" w:after="0"/>
         <w:ind w:left="0" w:right="0" w:hanging="0"/>
@@ -374,27 +522,93 @@
     </w:p>
     <w:p>
       <w:pPr>
-        <w:pStyle w:val="Normal1"/>
+        <w:pStyle w:val="LOnormal"/>
+        <w:widowControl w:val="false"/>
+        <w:shd w:val="clear" w:fill="auto"/>
+        <w:spacing w:lineRule="auto" w:line="240" w:before="8" w:after="0"/>
+        <w:ind w:left="0" w:right="0" w:hanging="0"/>
+        <w:jc w:val="left"/>
+        <w:rPr>
+          <w:rFonts w:ascii="Arial" w:hAnsi="Arial" w:eastAsia="Arial" w:cs="Arial"/>
+          <w:b w:val="false"/>
+          <w:b w:val="false"/>
+          <w:i w:val="false"/>
+          <w:i w:val="false"/>
+          <w:caps w:val="false"/>
+          <w:smallCaps w:val="false"/>
+          <w:strike w:val="false"/>
+          <w:dstrike w:val="false"/>
+          <w:color w:val="000000"/>
+          <w:position w:val="0"/>
+          <w:sz w:val="22"/>
+          <w:sz w:val="22"/>
+          <w:szCs w:val="22"/>
+          <w:u w:val="none"/>
+          <w:shd w:fill="auto" w:val="clear"/>
+          <w:vertAlign w:val="baseline"/>
+        </w:rPr>
+      </w:pPr>
+      <w:r>
+        <w:rPr>
+          <w:rFonts w:eastAsia="Arial" w:cs="Arial" w:ascii="Arial" w:hAnsi="Arial"/>
+          <w:b w:val="false"/>
+          <w:i w:val="false"/>
+          <w:caps w:val="false"/>
+          <w:smallCaps w:val="false"/>
+          <w:strike w:val="false"/>
+          <w:dstrike w:val="false"/>
+          <w:color w:val="000000"/>
+          <w:position w:val="0"/>
+          <w:sz w:val="22"/>
+          <w:sz w:val="22"/>
+          <w:szCs w:val="22"/>
+          <w:u w:val="none"/>
+          <w:shd w:fill="auto" w:val="clear"/>
+          <w:vertAlign w:val="baseline"/>
+        </w:rPr>
+      </w:r>
+    </w:p>
+    <w:p>
+      <w:pPr>
+        <w:pStyle w:val="LOnormal"/>
         <w:keepNext w:val="false"/>
         <w:keepLines w:val="false"/>
         <w:pageBreakBefore w:val="false"/>
         <w:widowControl w:val="false"/>
-        <w:pBdr/>
         <w:shd w:val="clear" w:fill="auto"/>
-        <w:spacing w:lineRule="auto" w:line="208" w:before="0" w:after="0"/>
-        <w:ind w:left="114" w:right="756" w:firstLine="662"/>
-        <w:jc w:val="left"/>
-        <w:rPr>
-          <w:rFonts w:ascii="Arial" w:hAnsi="Arial" w:eastAsia="Arial" w:cs="Arial"/>
+        <w:spacing w:lineRule="auto" w:line="240" w:before="1" w:after="0"/>
+        <w:ind w:left="776" w:right="0" w:hanging="0"/>
+        <w:jc w:val="center"/>
+        <w:rPr>
+          <w:rFonts w:ascii="Arial" w:hAnsi="Arial" w:eastAsia="Arial" w:cs="Arial"/>
+          <w:b w:val="false"/>
+          <w:b w:val="false"/>
+          <w:i w:val="false"/>
+          <w:i w:val="false"/>
+          <w:caps w:val="false"/>
+          <w:smallCaps w:val="false"/>
+          <w:strike w:val="false"/>
+          <w:dstrike w:val="false"/>
+          <w:color w:val="000000"/>
+          <w:position w:val="0"/>
+          <w:sz w:val="22"/>
+          <w:sz w:val="22"/>
+          <w:szCs w:val="22"/>
+          <w:u w:val="none"/>
+          <w:shd w:fill="auto" w:val="clear"/>
+          <w:vertAlign w:val="baseline"/>
+        </w:rPr>
+      </w:pPr>
+      <w:r>
+        <w:rPr>
+          <w:rFonts w:eastAsia="Arial" w:cs="Arial" w:ascii="Arial" w:hAnsi="Arial"/>
           <w:b/>
-          <w:b/>
-          <w:i w:val="false"/>
-          <w:i w:val="false"/>
-          <w:caps w:val="false"/>
-          <w:smallCaps w:val="false"/>
-          <w:strike w:val="false"/>
-          <w:dstrike w:val="false"/>
-          <w:color w:val="000000"/>
+          <w:i w:val="false"/>
+          <w:caps w:val="false"/>
+          <w:smallCaps w:val="false"/>
+          <w:strike w:val="false"/>
+          <w:dstrike w:val="false"/>
+          <w:color w:val="7D7D7D"/>
           <w:position w:val="0"/>
           <w:sz w:val="22"/>
           <w:sz w:val="22"/>
@@ -403,23 +617,60 @@
           <w:shd w:fill="auto" w:val="clear"/>
           <w:vertAlign w:val="baseline"/>
         </w:rPr>
-      </w:pPr>
-      <w:r>
-        <w:rPr/>
-      </w:r>
-    </w:p>
-    <w:p>
-      <w:pPr>
-        <w:pStyle w:val="Normal1"/>
+        <w:t>USUARIO</w:t>
+      </w:r>
+      <w:r>
+        <w:rPr>
+          <w:rFonts w:eastAsia="Arial" w:cs="Arial" w:ascii="Arial" w:hAnsi="Arial"/>
+          <w:b w:val="false"/>
+          <w:i w:val="false"/>
+          <w:caps w:val="false"/>
+          <w:smallCaps w:val="false"/>
+          <w:strike w:val="false"/>
+          <w:dstrike w:val="false"/>
+          <w:color w:val="7D7D7D"/>
+          <w:position w:val="0"/>
+          <w:sz w:val="22"/>
+          <w:sz w:val="22"/>
+          <w:szCs w:val="22"/>
+          <w:u w:val="none"/>
+          <w:shd w:fill="auto" w:val="clear"/>
+          <w:vertAlign w:val="baseline"/>
+        </w:rPr>
+        <w:t xml:space="preserve">: </w:t>
+      </w:r>
+      <w:r>
+        <w:rPr>
+          <w:rFonts w:eastAsia="Arial" w:cs="Arial" w:ascii="Arial" w:hAnsi="Arial"/>
+          <w:b w:val="false"/>
+          <w:i w:val="false"/>
+          <w:caps w:val="false"/>
+          <w:smallCaps w:val="false"/>
+          <w:strike w:val="false"/>
+          <w:dstrike w:val="false"/>
+          <w:color w:val="000000"/>
+          <w:position w:val="0"/>
+          <w:sz w:val="22"/>
+          <w:sz w:val="22"/>
+          <w:szCs w:val="22"/>
+          <w:u w:val="none"/>
+          <w:shd w:fill="auto" w:val="clear"/>
+          <w:vertAlign w:val="baseline"/>
+        </w:rPr>
+        <w:t>USUARIO DE REDE</w:t>
+      </w:r>
+    </w:p>
+    <w:p>
+      <w:pPr>
+        <w:pStyle w:val="LOnormal"/>
         <w:keepNext w:val="false"/>
         <w:keepLines w:val="false"/>
         <w:pageBreakBefore w:val="false"/>
         <w:widowControl w:val="false"/>
-        <w:pBdr/>
         <w:shd w:val="clear" w:fill="auto"/>
         <w:spacing w:lineRule="auto" w:line="240" w:before="1" w:after="0"/>
         <w:ind w:left="776" w:right="0" w:hanging="0"/>
-        <w:jc w:val="left"/>
+        <w:jc w:val="center"/>
         <w:rPr>
           <w:rFonts w:ascii="Arial" w:hAnsi="Arial" w:eastAsia="Arial" w:cs="Arial"/>
           <w:b w:val="false"/>
@@ -443,13 +694,13 @@
       <w:r>
         <w:rPr>
           <w:rFonts w:eastAsia="Arial" w:cs="Arial" w:ascii="Arial" w:hAnsi="Arial"/>
-          <w:b w:val="false"/>
-          <w:i w:val="false"/>
-          <w:caps w:val="false"/>
-          <w:smallCaps w:val="false"/>
-          <w:strike w:val="false"/>
-          <w:dstrike w:val="false"/>
-          <w:color w:val="000000"/>
+          <w:b/>
+          <w:i w:val="false"/>
+          <w:caps w:val="false"/>
+          <w:smallCaps w:val="false"/>
+          <w:strike w:val="false"/>
+          <w:dstrike w:val="false"/>
+          <w:color w:val="7D7D7D"/>
           <w:position w:val="0"/>
           <w:sz w:val="22"/>
           <w:sz w:val="22"/>
@@ -458,220 +709,74 @@
           <w:shd w:fill="auto" w:val="clear"/>
           <w:vertAlign w:val="baseline"/>
         </w:rPr>
-      </w:r>
-    </w:p>
-    <w:p>
-      <w:pPr>
-        <w:pStyle w:val="Normal1"/>
+        <w:t>SENHA</w:t>
+      </w:r>
+      <w:r>
+        <w:rPr>
+          <w:rFonts w:eastAsia="Arial" w:cs="Arial" w:ascii="Arial" w:hAnsi="Arial"/>
+          <w:b w:val="false"/>
+          <w:i w:val="false"/>
+          <w:caps w:val="false"/>
+          <w:smallCaps w:val="false"/>
+          <w:strike w:val="false"/>
+          <w:dstrike w:val="false"/>
+          <w:color w:val="7D7D7D"/>
+          <w:position w:val="0"/>
+          <w:sz w:val="22"/>
+          <w:sz w:val="22"/>
+          <w:szCs w:val="22"/>
+          <w:u w:val="none"/>
+          <w:shd w:fill="auto" w:val="clear"/>
+          <w:vertAlign w:val="baseline"/>
+        </w:rPr>
+        <w:t xml:space="preserve">: </w:t>
+      </w:r>
+      <w:r>
+        <w:rPr>
+          <w:rFonts w:eastAsia="Arial" w:cs="Arial" w:ascii="Arial" w:hAnsi="Arial"/>
+          <w:b w:val="false"/>
+          <w:i w:val="false"/>
+          <w:caps w:val="false"/>
+          <w:smallCaps w:val="false"/>
+          <w:strike w:val="false"/>
+          <w:dstrike w:val="false"/>
+          <w:color w:val="000000"/>
+          <w:position w:val="0"/>
+          <w:sz w:val="22"/>
+          <w:sz w:val="22"/>
+          <w:szCs w:val="22"/>
+          <w:u w:val="none"/>
+          <w:shd w:fill="auto" w:val="clear"/>
+          <w:vertAlign w:val="baseline"/>
+        </w:rPr>
+        <w:t>SENHA DE REDE</w:t>
+      </w:r>
+    </w:p>
+    <w:p>
+      <w:pPr>
+        <w:pStyle w:val="LOnormal"/>
+        <w:spacing w:lineRule="auto" w:line="247"/>
+        <w:ind w:left="3443" w:right="3458" w:hanging="0"/>
+        <w:jc w:val="center"/>
+        <w:rPr>
+          <w:rFonts w:ascii="Arial" w:hAnsi="Arial" w:eastAsia="Arial" w:cs="Arial"/>
+          <w:color w:val="7D7D7D"/>
+        </w:rPr>
+      </w:pPr>
+      <w:r>
+        <w:rPr>
+          <w:rFonts w:eastAsia="Arial" w:cs="Arial" w:ascii="Arial" w:hAnsi="Arial"/>
+          <w:color w:val="7D7D7D"/>
+        </w:rPr>
+      </w:r>
+    </w:p>
+    <w:p>
+      <w:pPr>
+        <w:pStyle w:val="LOnormal"/>
         <w:keepNext w:val="false"/>
         <w:keepLines w:val="false"/>
         <w:pageBreakBefore w:val="false"/>
         <w:widowControl w:val="false"/>
-        <w:pBdr/>
-        <w:shd w:val="clear" w:fill="auto"/>
-        <w:spacing w:lineRule="auto" w:line="240" w:before="1" w:after="0"/>
-        <w:ind w:left="776" w:right="0" w:hanging="0"/>
-        <w:jc w:val="center"/>
-        <w:rPr>
-          <w:rFonts w:ascii="Arial" w:hAnsi="Arial" w:eastAsia="Arial" w:cs="Arial"/>
-          <w:b w:val="false"/>
-          <w:b w:val="false"/>
-          <w:i w:val="false"/>
-          <w:i w:val="false"/>
-          <w:caps w:val="false"/>
-          <w:smallCaps w:val="false"/>
-          <w:strike w:val="false"/>
-          <w:dstrike w:val="false"/>
-          <w:color w:val="000000"/>
-          <w:position w:val="0"/>
-          <w:sz w:val="22"/>
-          <w:sz w:val="22"/>
-          <w:szCs w:val="22"/>
-          <w:u w:val="none"/>
-          <w:shd w:fill="auto" w:val="clear"/>
-          <w:vertAlign w:val="baseline"/>
-        </w:rPr>
-      </w:pPr>
-      <w:r>
-        <w:rPr>
-          <w:rFonts w:eastAsia="Arial" w:cs="Arial" w:ascii="Arial" w:hAnsi="Arial"/>
-          <w:b/>
-          <w:i w:val="false"/>
-          <w:caps w:val="false"/>
-          <w:smallCaps w:val="false"/>
-          <w:strike w:val="false"/>
-          <w:dstrike w:val="false"/>
-          <w:color w:val="7D7D7D"/>
-          <w:position w:val="0"/>
-          <w:sz w:val="22"/>
-          <w:sz w:val="22"/>
-          <w:szCs w:val="22"/>
-          <w:u w:val="none"/>
-          <w:shd w:fill="auto" w:val="clear"/>
-          <w:vertAlign w:val="baseline"/>
-        </w:rPr>
-        <w:t>USUARIO</w:t>
-      </w:r>
-      <w:r>
-        <w:rPr>
-          <w:rFonts w:eastAsia="Arial" w:cs="Arial" w:ascii="Arial" w:hAnsi="Arial"/>
-          <w:b w:val="false"/>
-          <w:i w:val="false"/>
-          <w:caps w:val="false"/>
-          <w:smallCaps w:val="false"/>
-          <w:strike w:val="false"/>
-          <w:dstrike w:val="false"/>
-          <w:color w:val="7D7D7D"/>
-          <w:position w:val="0"/>
-          <w:sz w:val="22"/>
-          <w:sz w:val="22"/>
-          <w:szCs w:val="22"/>
-          <w:u w:val="none"/>
-          <w:shd w:fill="auto" w:val="clear"/>
-          <w:vertAlign w:val="baseline"/>
-        </w:rPr>
-        <w:t xml:space="preserve">: </w:t>
-      </w:r>
-      <w:r>
-        <w:rPr>
-          <w:rFonts w:eastAsia="Arial" w:cs="Arial" w:ascii="Arial" w:hAnsi="Arial"/>
-          <w:b w:val="false"/>
-          <w:i w:val="false"/>
-          <w:caps w:val="false"/>
-          <w:smallCaps w:val="false"/>
-          <w:strike w:val="false"/>
-          <w:dstrike w:val="false"/>
-          <w:color w:val="000000"/>
-          <w:position w:val="0"/>
-          <w:sz w:val="22"/>
-          <w:sz w:val="22"/>
-          <w:szCs w:val="22"/>
-          <w:u w:val="none"/>
-          <w:shd w:fill="auto" w:val="clear"/>
-          <w:vertAlign w:val="baseline"/>
-        </w:rPr>
-        <w:t>USUARIO DE REDE</w:t>
-      </w:r>
-    </w:p>
-    <w:p>
-      <w:pPr>
-        <w:pStyle w:val="Normal1"/>
-        <w:keepNext w:val="false"/>
-        <w:keepLines w:val="false"/>
-        <w:pageBreakBefore w:val="false"/>
-        <w:widowControl w:val="false"/>
-        <w:pBdr/>
-        <w:shd w:val="clear" w:fill="auto"/>
-        <w:spacing w:lineRule="auto" w:line="240" w:before="1" w:after="0"/>
-        <w:ind w:left="776" w:right="0" w:hanging="0"/>
-        <w:jc w:val="center"/>
-        <w:rPr>
-          <w:rFonts w:ascii="Arial" w:hAnsi="Arial" w:eastAsia="Arial" w:cs="Arial"/>
-          <w:b w:val="false"/>
-          <w:b w:val="false"/>
-          <w:i w:val="false"/>
-          <w:i w:val="false"/>
-          <w:caps w:val="false"/>
-          <w:smallCaps w:val="false"/>
-          <w:strike w:val="false"/>
-          <w:dstrike w:val="false"/>
-          <w:color w:val="000000"/>
-          <w:position w:val="0"/>
-          <w:sz w:val="22"/>
-          <w:sz w:val="22"/>
-          <w:szCs w:val="22"/>
-          <w:u w:val="none"/>
-          <w:shd w:fill="auto" w:val="clear"/>
-          <w:vertAlign w:val="baseline"/>
-        </w:rPr>
-      </w:pPr>
-      <w:r>
-        <w:rPr>
-          <w:rFonts w:eastAsia="Arial" w:cs="Arial" w:ascii="Arial" w:hAnsi="Arial"/>
-          <w:b/>
-          <w:i w:val="false"/>
-          <w:caps w:val="false"/>
-          <w:smallCaps w:val="false"/>
-          <w:strike w:val="false"/>
-          <w:dstrike w:val="false"/>
-          <w:color w:val="7D7D7D"/>
-          <w:position w:val="0"/>
-          <w:sz w:val="22"/>
-          <w:sz w:val="22"/>
-          <w:szCs w:val="22"/>
-          <w:u w:val="none"/>
-          <w:shd w:fill="auto" w:val="clear"/>
-          <w:vertAlign w:val="baseline"/>
-        </w:rPr>
-        <w:t>SENHA</w:t>
-      </w:r>
-      <w:r>
-        <w:rPr>
-          <w:rFonts w:eastAsia="Arial" w:cs="Arial" w:ascii="Arial" w:hAnsi="Arial"/>
-          <w:b w:val="false"/>
-          <w:i w:val="false"/>
-          <w:caps w:val="false"/>
-          <w:smallCaps w:val="false"/>
-          <w:strike w:val="false"/>
-          <w:dstrike w:val="false"/>
-          <w:color w:val="7D7D7D"/>
-          <w:position w:val="0"/>
-          <w:sz w:val="22"/>
-          <w:sz w:val="22"/>
-          <w:szCs w:val="22"/>
-          <w:u w:val="none"/>
-          <w:shd w:fill="auto" w:val="clear"/>
-          <w:vertAlign w:val="baseline"/>
-        </w:rPr>
-        <w:t xml:space="preserve">: </w:t>
-      </w:r>
-      <w:r>
-        <w:rPr>
-          <w:rFonts w:eastAsia="Arial" w:cs="Arial" w:ascii="Arial" w:hAnsi="Arial"/>
-          <w:b w:val="false"/>
-          <w:i w:val="false"/>
-          <w:caps w:val="false"/>
-          <w:smallCaps w:val="false"/>
-          <w:strike w:val="false"/>
-          <w:dstrike w:val="false"/>
-          <w:color w:val="000000"/>
-          <w:position w:val="0"/>
-          <w:sz w:val="22"/>
-          <w:sz w:val="22"/>
-          <w:szCs w:val="22"/>
-          <w:u w:val="none"/>
-          <w:shd w:fill="auto" w:val="clear"/>
-          <w:vertAlign w:val="baseline"/>
-        </w:rPr>
-        <w:t>SENHA DE REDE</w:t>
-      </w:r>
-    </w:p>
-    <w:p>
-      <w:pPr>
-        <w:pStyle w:val="Normal1"/>
-        <w:spacing w:lineRule="auto" w:line="249"/>
-        <w:ind w:left="3443" w:right="3458" w:hanging="0"/>
-        <w:jc w:val="center"/>
-        <w:rPr>
-          <w:rFonts w:ascii="Arial" w:hAnsi="Arial" w:eastAsia="Arial" w:cs="Arial"/>
-          <w:color w:val="7D7D7D"/>
-        </w:rPr>
-      </w:pPr>
-      <w:r>
-        <w:rPr>
-          <w:rFonts w:eastAsia="Arial" w:cs="Arial" w:ascii="Arial" w:hAnsi="Arial"/>
-          <w:color w:val="7D7D7D"/>
-        </w:rPr>
-      </w:r>
-    </w:p>
-    <w:p>
-      <w:pPr>
-        <w:pStyle w:val="Normal1"/>
-        <w:keepNext w:val="false"/>
-        <w:keepLines w:val="false"/>
-        <w:pageBreakBefore w:val="false"/>
-        <w:widowControl w:val="false"/>
-        <w:pBdr/>
         <w:shd w:val="clear" w:fill="auto"/>
         <w:spacing w:lineRule="auto" w:line="240" w:before="0" w:after="0"/>
         <w:ind w:left="114" w:right="118" w:firstLine="662"/>
@@ -697,12 +802,280 @@
         </w:rPr>
       </w:pPr>
       <w:r>
+        <w:rPr>
+          <w:rFonts w:eastAsia="Arial" w:cs="Arial" w:ascii="Arial" w:hAnsi="Arial"/>
+          <w:b w:val="false"/>
+          <w:i w:val="false"/>
+          <w:caps w:val="false"/>
+          <w:smallCaps w:val="false"/>
+          <w:strike w:val="false"/>
+          <w:dstrike w:val="false"/>
+          <w:color w:val="000000"/>
+          <w:position w:val="0"/>
+          <w:sz w:val="22"/>
+          <w:sz w:val="22"/>
+          <w:szCs w:val="22"/>
+          <w:u w:val="none"/>
+          <w:shd w:fill="auto" w:val="clear"/>
+          <w:vertAlign w:val="baseline"/>
+        </w:rPr>
+      </w:r>
+    </w:p>
+    <w:p>
+      <w:pPr>
+        <w:pStyle w:val="LOnormal"/>
+        <w:jc w:val="both"/>
+        <w:rPr>
+          <w:rFonts w:ascii="Arial" w:hAnsi="Arial" w:eastAsia="Arial" w:cs="Arial"/>
+          <w:b w:val="false"/>
+          <w:b w:val="false"/>
+          <w:bCs w:val="false"/>
+          <w:sz w:val="26"/>
+          <w:szCs w:val="26"/>
+          <w:u w:val="none"/>
+        </w:rPr>
+      </w:pPr>
+      <w:r>
+        <w:rPr>
+          <w:rFonts w:eastAsia="Arial" w:cs="Arial" w:ascii="Arial" w:hAnsi="Arial"/>
+          <w:b w:val="false"/>
+          <w:bCs w:val="false"/>
+          <w:sz w:val="26"/>
+          <w:szCs w:val="26"/>
+          <w:u w:val="none"/>
+        </w:rPr>
+        <w:t>Pedimos que você faça o login no nosso sistema usando as credenciais acima e, assim que fizer o primeiro acesso, será solicitado que crie uma nova senha pessoal para garantir a segurança da sua conta.</w:t>
+      </w:r>
+    </w:p>
+    <w:p>
+      <w:pPr>
+        <w:pStyle w:val="LOnormal"/>
+        <w:jc w:val="both"/>
+        <w:rPr>
+          <w:rFonts w:ascii="Arial" w:hAnsi="Arial" w:eastAsia="Arial" w:cs="Arial"/>
+          <w:b w:val="false"/>
+          <w:b w:val="false"/>
+          <w:bCs w:val="false"/>
+          <w:sz w:val="26"/>
+          <w:szCs w:val="26"/>
+          <w:u w:val="none"/>
+        </w:rPr>
+      </w:pPr>
+      <w:r>
+        <w:rPr>
+          <w:rFonts w:eastAsia="Arial" w:cs="Arial" w:ascii="Arial" w:hAnsi="Arial"/>
+          <w:b w:val="false"/>
+          <w:bCs w:val="false"/>
+          <w:sz w:val="26"/>
+          <w:szCs w:val="26"/>
+          <w:u w:val="none"/>
+        </w:rPr>
+      </w:r>
+    </w:p>
+    <w:p>
+      <w:pPr>
+        <w:pStyle w:val="LOnormal"/>
+        <w:jc w:val="center"/>
         <w:rPr/>
-      </w:r>
-    </w:p>
-    <w:p>
-      <w:pPr>
-        <w:pStyle w:val="Normal1"/>
+      </w:pPr>
+      <w:r>
+        <w:rPr>
+          <w:b/>
+        </w:rPr>
+        <w:t xml:space="preserve">O seu E-mail é: </w:t>
+      </w:r>
+      <w:r>
+        <w:rPr>
+          <w:color w:val="000000"/>
+        </w:rPr>
+        <w:t>USUARIO DE EMAIL</w:t>
+      </w:r>
+    </w:p>
+    <w:p>
+      <w:pPr>
+        <w:pStyle w:val="LOnormal"/>
+        <w:jc w:val="center"/>
+        <w:rPr/>
+      </w:pPr>
+      <w:r>
+        <w:rPr>
+          <w:b/>
+          <w:color w:val="000000"/>
+        </w:rPr>
+        <w:t xml:space="preserve">Senha: </w:t>
+      </w:r>
+      <w:r>
+        <w:rPr>
+          <w:b w:val="false"/>
+          <w:bCs w:val="false"/>
+          <w:color w:val="000000"/>
+        </w:rPr>
+        <w:t xml:space="preserve"> A mesma do seu usuário de rede</w:t>
+      </w:r>
+    </w:p>
+    <w:p>
+      <w:pPr>
+        <w:pStyle w:val="LOnormal"/>
+        <w:jc w:val="center"/>
+        <w:rPr>
+          <w:b w:val="false"/>
+          <w:b w:val="false"/>
+          <w:bCs w:val="false"/>
+          <w:color w:val="000000"/>
+        </w:rPr>
+      </w:pPr>
+      <w:r>
+        <w:rPr/>
+      </w:r>
+    </w:p>
+    <w:p>
+      <w:pPr>
+        <w:pStyle w:val="LOnormal"/>
+        <w:jc w:val="center"/>
+        <w:rPr>
+          <w:b w:val="false"/>
+          <w:b w:val="false"/>
+          <w:bCs w:val="false"/>
+          <w:color w:val="000000"/>
+        </w:rPr>
+      </w:pPr>
+      <w:r>
+        <w:rPr/>
+      </w:r>
+    </w:p>
+    <w:p>
+      <w:pPr>
+        <w:pStyle w:val="LOnormal"/>
+        <w:jc w:val="center"/>
+        <w:rPr/>
+      </w:pPr>
+      <w:r>
+        <w:rPr>
+          <w:b/>
+          <w:bCs/>
+          <w:color w:val="000000"/>
+        </w:rPr>
+        <w:t>O seu código do usuário é:</w:t>
+      </w:r>
+      <w:r>
+        <w:rPr>
+          <w:b w:val="false"/>
+          <w:bCs w:val="false"/>
+          <w:color w:val="000000"/>
+        </w:rPr>
+        <w:t xml:space="preserve"> MATRICULA</w:t>
+      </w:r>
+    </w:p>
+    <w:p>
+      <w:pPr>
+        <w:pStyle w:val="LOnormal"/>
+        <w:jc w:val="center"/>
+        <w:rPr/>
+      </w:pPr>
+      <w:r>
+        <w:rPr>
+          <w:b w:val="false"/>
+          <w:bCs w:val="false"/>
+          <w:color w:val="000000"/>
+        </w:rPr>
+        <w:t xml:space="preserve"> </w:t>
+      </w:r>
+      <w:r>
+        <w:rPr>
+          <w:b/>
+          <w:bCs/>
+          <w:color w:val="000000"/>
+        </w:rPr>
+        <w:t>A sua senha de ativação é:</w:t>
+      </w:r>
+      <w:r>
+        <w:rPr>
+          <w:b w:val="false"/>
+          <w:bCs w:val="false"/>
+          <w:color w:val="000000"/>
+        </w:rPr>
+        <w:t xml:space="preserve"> SPFC05</w:t>
+      </w:r>
+    </w:p>
+    <w:p>
+      <w:pPr>
+        <w:pStyle w:val="LOnormal"/>
+        <w:jc w:val="both"/>
+        <w:rPr>
+          <w:rFonts w:ascii="Arial" w:hAnsi="Arial" w:eastAsia="Arial" w:cs="Arial"/>
+          <w:b w:val="false"/>
+          <w:b w:val="false"/>
+          <w:bCs w:val="false"/>
+          <w:sz w:val="26"/>
+          <w:szCs w:val="26"/>
+          <w:u w:val="none"/>
+        </w:rPr>
+      </w:pPr>
+      <w:r>
+        <w:rPr>
+          <w:rFonts w:eastAsia="Arial" w:cs="Arial" w:ascii="Arial" w:hAnsi="Arial"/>
+          <w:b w:val="false"/>
+          <w:bCs w:val="false"/>
+          <w:sz w:val="26"/>
+          <w:szCs w:val="26"/>
+          <w:u w:val="none"/>
+        </w:rPr>
+      </w:r>
+    </w:p>
+    <w:p>
+      <w:pPr>
+        <w:pStyle w:val="LOnormal"/>
+        <w:jc w:val="both"/>
+        <w:rPr>
+          <w:rFonts w:ascii="Arial" w:hAnsi="Arial" w:eastAsia="Arial" w:cs="Arial"/>
+          <w:b w:val="false"/>
+          <w:b w:val="false"/>
+          <w:bCs w:val="false"/>
+          <w:sz w:val="26"/>
+          <w:szCs w:val="26"/>
+          <w:u w:val="none"/>
+        </w:rPr>
+      </w:pPr>
+      <w:r>
+        <w:rPr>
+          <w:rFonts w:eastAsia="Arial" w:cs="Arial" w:ascii="Arial" w:hAnsi="Arial"/>
+          <w:b w:val="false"/>
+          <w:bCs w:val="false"/>
+          <w:sz w:val="26"/>
+          <w:szCs w:val="26"/>
+          <w:u w:val="none"/>
+        </w:rPr>
+      </w:r>
+    </w:p>
+    <w:p>
+      <w:pPr>
+        <w:pStyle w:val="LOnormal"/>
+        <w:jc w:val="both"/>
+        <w:rPr>
+          <w:rFonts w:ascii="Arial" w:hAnsi="Arial" w:eastAsia="Arial" w:cs="Arial"/>
+          <w:b w:val="false"/>
+          <w:b w:val="false"/>
+          <w:bCs w:val="false"/>
+          <w:sz w:val="26"/>
+          <w:szCs w:val="26"/>
+          <w:u w:val="none"/>
+        </w:rPr>
+      </w:pPr>
+      <w:r>
+        <w:rPr>
+          <w:rFonts w:eastAsia="Arial" w:cs="Arial" w:ascii="Arial" w:hAnsi="Arial"/>
+          <w:b w:val="false"/>
+          <w:bCs w:val="false"/>
+          <w:sz w:val="26"/>
+          <w:szCs w:val="26"/>
+          <w:u w:val="none"/>
+        </w:rPr>
+        <w:t>Recomendamos que, após o primeiro acesso, você mantenha suas credenciais de acesso em sigilo e não as compartilhe com ninguém. Caso encontre qualquer problema durante o processo de acesso ou necessite de auxílio adicional, não hesite em entrar em contato com o nosso setor de suporte técnico.</w:t>
+      </w:r>
+    </w:p>
+    <w:p>
+      <w:pPr>
+        <w:pStyle w:val="LOnormal"/>
         <w:jc w:val="both"/>
         <w:rPr>
           <w:rFonts w:ascii="Arial" w:hAnsi="Arial" w:eastAsia="Arial" w:cs="Arial"/>
@@ -721,7 +1094,7 @@
     </w:p>
     <w:p>
       <w:pPr>
-        <w:pStyle w:val="Normal1"/>
+        <w:pStyle w:val="LOnormal"/>
         <w:jc w:val="both"/>
         <w:rPr>
           <w:rFonts w:ascii="Arial" w:hAnsi="Arial" w:eastAsia="Arial" w:cs="Arial"/>
@@ -736,31 +1109,10 @@
         </w:rPr>
         <w:t xml:space="preserve">            </w:t>
       </w:r>
-      <w:r>
-        <w:rPr>
-          <w:rFonts w:eastAsia="Arial" w:cs="Arial" w:ascii="Arial" w:hAnsi="Arial"/>
-          <w:b/>
-        </w:rPr>
-        <w:t xml:space="preserve">O seu E-mail é: </w:t>
-      </w:r>
-      <w:r>
-        <w:rPr>
-          <w:rFonts w:eastAsia="Arial" w:cs="Arial" w:ascii="Arial" w:hAnsi="Arial"/>
-          <w:color w:val="000000"/>
-        </w:rPr>
-        <w:t>USUARIO DE EMAIL</w:t>
-      </w:r>
-      <w:r>
-        <w:rPr>
-          <w:rFonts w:eastAsia="Arial" w:cs="Arial" w:ascii="Arial" w:hAnsi="Arial"/>
-          <w:b w:val="false"/>
-        </w:rPr>
-        <w:t>@sefa.pa.gov.br</w:t>
-      </w:r>
-    </w:p>
-    <w:p>
-      <w:pPr>
-        <w:pStyle w:val="Normal1"/>
+    </w:p>
+    <w:p>
+      <w:pPr>
+        <w:pStyle w:val="LOnormal"/>
         <w:jc w:val="both"/>
         <w:rPr>
           <w:rFonts w:ascii="Arial" w:hAnsi="Arial" w:eastAsia="Arial" w:cs="Arial"/>
@@ -774,7 +1126,7 @@
     </w:p>
     <w:p>
       <w:pPr>
-        <w:pStyle w:val="Normal1"/>
+        <w:pStyle w:val="LOnormal"/>
         <w:jc w:val="both"/>
         <w:rPr>
           <w:rFonts w:ascii="Arial" w:hAnsi="Arial" w:eastAsia="Arial" w:cs="Arial"/>
@@ -790,7 +1142,7 @@
     </w:p>
     <w:p>
       <w:pPr>
-        <w:pStyle w:val="Normal1"/>
+        <w:pStyle w:val="LOnormal"/>
         <w:spacing w:lineRule="auto" w:line="228" w:before="84" w:after="0"/>
         <w:ind w:left="114" w:right="109" w:firstLine="662"/>
         <w:jc w:val="both"/>
@@ -806,7 +1158,7 @@
     </w:p>
     <w:p>
       <w:pPr>
-        <w:pStyle w:val="Normal1"/>
+        <w:pStyle w:val="LOnormal"/>
         <w:spacing w:lineRule="auto" w:line="228" w:before="84" w:after="0"/>
         <w:ind w:left="114" w:right="109" w:firstLine="662"/>
         <w:jc w:val="both"/>
@@ -818,64 +1170,11 @@
         <w:rPr>
           <w:rFonts w:eastAsia="Arial" w:cs="Arial" w:ascii="Arial" w:hAnsi="Arial"/>
         </w:rPr>
-        <w:t>O seu código do usuário é: MATRICULA</w:t>
-      </w:r>
-    </w:p>
-    <w:p>
-      <w:pPr>
-        <w:pStyle w:val="Normal1"/>
-        <w:spacing w:lineRule="auto" w:line="228" w:before="84" w:after="0"/>
-        <w:ind w:left="114" w:right="109" w:firstLine="662"/>
-        <w:jc w:val="both"/>
-        <w:rPr>
-          <w:rFonts w:ascii="Arial" w:hAnsi="Arial" w:eastAsia="Arial" w:cs="Arial"/>
-        </w:rPr>
-      </w:pPr>
-      <w:r>
-        <w:rPr>
-          <w:rFonts w:eastAsia="Arial" w:cs="Arial" w:ascii="Arial" w:hAnsi="Arial"/>
-        </w:rPr>
-        <w:t xml:space="preserve"> </w:t>
-      </w:r>
-      <w:r>
-        <w:rPr>
-          <w:rFonts w:eastAsia="Arial" w:cs="Arial" w:ascii="Arial" w:hAnsi="Arial"/>
-        </w:rPr>
-        <w:t xml:space="preserve">A sua senha é: </w:t>
-      </w:r>
-      <w:r>
-        <w:rPr>
-          <w:rFonts w:eastAsia="Arial" w:cs="Arial" w:ascii="Arial" w:hAnsi="Arial"/>
-          <w:b/>
-        </w:rPr>
-        <w:t>prt</w:t>
-      </w:r>
-      <w:r>
-        <w:rPr>
-          <w:rFonts w:eastAsia="Arial" w:cs="Arial" w:ascii="Arial" w:hAnsi="Arial"/>
-        </w:rPr>
-        <w:t xml:space="preserve"> </w:t>
-      </w:r>
-    </w:p>
-    <w:p>
-      <w:pPr>
-        <w:pStyle w:val="Normal1"/>
-        <w:spacing w:lineRule="auto" w:line="228" w:before="84" w:after="0"/>
-        <w:ind w:left="114" w:right="109" w:firstLine="662"/>
-        <w:jc w:val="both"/>
-        <w:rPr>
-          <w:rFonts w:ascii="Arial" w:hAnsi="Arial" w:eastAsia="Arial" w:cs="Arial"/>
-        </w:rPr>
-      </w:pPr>
-      <w:r>
-        <w:rPr>
-          <w:rFonts w:eastAsia="Arial" w:cs="Arial" w:ascii="Arial" w:hAnsi="Arial"/>
-        </w:rPr>
-      </w:r>
-    </w:p>
-    <w:p>
-      <w:pPr>
-        <w:pStyle w:val="Normal1"/>
+      </w:r>
+    </w:p>
+    <w:p>
+      <w:pPr>
+        <w:pStyle w:val="LOnormal"/>
         <w:spacing w:lineRule="auto" w:line="228" w:before="84" w:after="0"/>
         <w:ind w:left="114" w:right="109" w:firstLine="662"/>
         <w:jc w:val="both"/>
@@ -922,6 +1221,7 @@
     <w:qFormat/>
     <w:pPr>
       <w:widowControl w:val="false"/>
+      <w:suppressAutoHyphens w:val="true"/>
       <w:bidi w:val="0"/>
       <w:spacing w:before="0" w:after="0"/>
       <w:jc w:val="left"/>
@@ -937,8 +1237,8 @@
   </w:style>
   <w:style w:type="paragraph" w:styleId="Heading1">
     <w:name w:val="Heading 1"/>
-    <w:basedOn w:val="Normal1"/>
-    <w:next w:val="Normal1"/>
+    <w:basedOn w:val="LOnormal"/>
+    <w:next w:val="LOnormal"/>
     <w:qFormat/>
     <w:pPr>
       <w:keepNext w:val="true"/>
@@ -954,8 +1254,8 @@
   </w:style>
   <w:style w:type="paragraph" w:styleId="Heading2">
     <w:name w:val="Heading 2"/>
-    <w:basedOn w:val="Normal1"/>
-    <w:next w:val="Normal1"/>
+    <w:basedOn w:val="LOnormal"/>
+    <w:next w:val="LOnormal"/>
     <w:qFormat/>
     <w:pPr>
       <w:keepNext w:val="true"/>
@@ -971,8 +1271,8 @@
   </w:style>
   <w:style w:type="paragraph" w:styleId="Heading3">
     <w:name w:val="Heading 3"/>
-    <w:basedOn w:val="Normal1"/>
-    <w:next w:val="Normal1"/>
+    <w:basedOn w:val="LOnormal"/>
+    <w:next w:val="LOnormal"/>
     <w:qFormat/>
     <w:pPr>
       <w:keepNext w:val="true"/>
@@ -988,8 +1288,8 @@
   </w:style>
   <w:style w:type="paragraph" w:styleId="Heading4">
     <w:name w:val="Heading 4"/>
-    <w:basedOn w:val="Normal1"/>
-    <w:next w:val="Normal1"/>
+    <w:basedOn w:val="LOnormal"/>
+    <w:next w:val="LOnormal"/>
     <w:qFormat/>
     <w:pPr>
       <w:keepNext w:val="true"/>
@@ -1005,8 +1305,8 @@
   </w:style>
   <w:style w:type="paragraph" w:styleId="Heading5">
     <w:name w:val="Heading 5"/>
-    <w:basedOn w:val="Normal1"/>
-    <w:next w:val="Normal1"/>
+    <w:basedOn w:val="LOnormal"/>
+    <w:next w:val="LOnormal"/>
     <w:qFormat/>
     <w:pPr>
       <w:keepNext w:val="true"/>
@@ -1022,8 +1322,8 @@
   </w:style>
   <w:style w:type="paragraph" w:styleId="Heading6">
     <w:name w:val="Heading 6"/>
-    <w:basedOn w:val="Normal1"/>
-    <w:next w:val="Normal1"/>
+    <w:basedOn w:val="LOnormal"/>
+    <w:next w:val="LOnormal"/>
     <w:qFormat/>
     <w:pPr>
       <w:keepNext w:val="true"/>
@@ -1102,11 +1402,12 @@
       <w:rFonts w:cs="Arial"/>
     </w:rPr>
   </w:style>
-  <w:style w:type="paragraph" w:styleId="Normal1" w:default="1">
+  <w:style w:type="paragraph" w:styleId="LOnormal" w:default="1">
     <w:name w:val="LO-normal"/>
     <w:qFormat/>
     <w:pPr>
       <w:widowControl w:val="false"/>
+      <w:suppressAutoHyphens w:val="true"/>
       <w:bidi w:val="0"/>
       <w:spacing w:before="0" w:after="0"/>
       <w:jc w:val="left"/>
@@ -1122,8 +1423,8 @@
   </w:style>
   <w:style w:type="paragraph" w:styleId="Title">
     <w:name w:val="Title"/>
-    <w:basedOn w:val="Normal1"/>
-    <w:next w:val="Normal1"/>
+    <w:basedOn w:val="LOnormal"/>
+    <w:next w:val="LOnormal"/>
     <w:qFormat/>
     <w:pPr>
       <w:keepNext w:val="true"/>
@@ -1139,8 +1440,8 @@
   </w:style>
   <w:style w:type="paragraph" w:styleId="Subtitle">
     <w:name w:val="Subtitle"/>
-    <w:basedOn w:val="Normal1"/>
-    <w:next w:val="Normal1"/>
+    <w:basedOn w:val="LOnormal"/>
+    <w:next w:val="LOnormal"/>
     <w:qFormat/>
     <w:pPr>
       <w:keepNext w:val="true"/>

</xml_diff>